<commit_message>
Notes from class 2020-10-23
</commit_message>
<xml_diff>
--- a/Day 0 - Setup/Zoom Polls.docx
+++ b/Day 0 - Setup/Zoom Polls.docx
@@ -291,6 +291,43 @@
       </w:r>
       <w:r>
         <w:t>.)</w:t>
+      </w:r>
+    </w:p>
+    <w:p/>
+    <w:p>
+      <w:pPr>
+        <w:pStyle w:val="Heading1"/>
+      </w:pPr>
+      <w:r>
+        <w:t>Mid-Week Check-In</w:t>
+      </w:r>
+    </w:p>
+    <w:p>
+      <w:r>
+        <w:t>How likely would you be to recommend this course or instructor to a friend or colleague?</w:t>
+      </w:r>
+    </w:p>
+    <w:p>
+      <w:r>
+        <w:t xml:space="preserve">0-6 out of </w:t>
+      </w:r>
+      <w:proofErr w:type="gramStart"/>
+      <w:r>
+        <w:t>10  :(</w:t>
+      </w:r>
+      <w:proofErr w:type="gramEnd"/>
+    </w:p>
+    <w:p>
+      <w:r>
+        <w:t xml:space="preserve">7-8 out of 10 </w:t>
+      </w:r>
+      <w:r>
+        <w:t>–</w:t>
+      </w:r>
+    </w:p>
+    <w:p>
+      <w:r>
+        <w:t>9-10 out of 10 :)</w:t>
       </w:r>
     </w:p>
     <w:sectPr>
@@ -831,6 +868,15 @@
     <w:basedOn w:val="DefaultParagraphFont"/>
     <w:rsid w:val="004208DE"/>
   </w:style>
+  <w:style w:type="paragraph" w:styleId="NoSpacing">
+    <w:name w:val="No Spacing"/>
+    <w:uiPriority w:val="1"/>
+    <w:qFormat/>
+    <w:rsid w:val="00FB7741"/>
+    <w:pPr>
+      <w:spacing w:after="0" w:line="240" w:lineRule="auto"/>
+    </w:pPr>
+  </w:style>
 </w:styles>
 </file>
 

</xml_diff>